<commit_message>
7 de junio Inglés, Lengua
</commit_message>
<xml_diff>
--- a/Archivos/7-6-24/lengua.docx
+++ b/Archivos/7-6-24/lengua.docx
@@ -2,11 +2,12 @@
 <file path=word/document.xml><?xml version="1.0" encoding="utf-8"?>
 <w:document xmlns:wpc="http://schemas.microsoft.com/office/word/2010/wordprocessingCanvas" xmlns:mc="http://schemas.openxmlformats.org/markup-compatibility/2006" xmlns:o="urn:schemas-microsoft-com:office:office" xmlns:r="http://schemas.openxmlformats.org/officeDocument/2006/relationships" xmlns:m="http://schemas.openxmlformats.org/officeDocument/2006/math" xmlns:v="urn:schemas-microsoft-com:vml" xmlns:wp14="http://schemas.microsoft.com/office/word/2010/wordprocessingDrawing" xmlns:wp="http://schemas.openxmlformats.org/drawingml/2006/wordprocessingDrawing" xmlns:w10="urn:schemas-microsoft-com:office:word" xmlns:w="http://schemas.openxmlformats.org/wordprocessingml/2006/main" xmlns:w14="http://schemas.microsoft.com/office/word/2010/wordml" xmlns:w15="http://schemas.microsoft.com/office/word/2012/wordml" xmlns:wpg="http://schemas.microsoft.com/office/word/2010/wordprocessingGroup" xmlns:wpi="http://schemas.microsoft.com/office/word/2010/wordprocessingInk" xmlns:wne="http://schemas.microsoft.com/office/word/2006/wordml" xmlns:wps="http://schemas.microsoft.com/office/word/2010/wordprocessingShape" xmlns:w16se="http://schemas.microsoft.com/office/word/2015/wordml/symex" xmlns:w16cid="http://schemas.microsoft.com/office/word/2016/wordml/cid" xmlns:w16="http://schemas.microsoft.com/office/word/2018/wordml" xmlns:w16cex="http://schemas.microsoft.com/office/word/2018/wordml/cex" xmlns:w16sdtdh="http://schemas.microsoft.com/office/word/2020/wordml/sdtdatahash" mc:Ignorable="w14 w15 wp14 w16se w16cid w16 w16cex w16sdtdh">
   <w:body>
-    <w:p xmlns:wp14="http://schemas.microsoft.com/office/word/2010/wordml" wp14:paraId="5C1A07E2" wp14:textId="4DE801A1">
+    <w:p xmlns:wp14="http://schemas.microsoft.com/office/word/2010/wordml" wp14:paraId="5C1A07E2" wp14:textId="4DE95C1E">
       <w:pPr>
         <w:rPr>
           <w:b w:val="0"/>
           <w:bCs w:val="0"/>
+          <w:u w:val="none"/>
         </w:rPr>
       </w:pPr>
       <w:r>
@@ -223,6 +224,138 @@
           <w:bCs w:val="0"/>
         </w:rPr>
         <w:t xml:space="preserve"> ¿Con qué se encontraron?</w:t>
+      </w:r>
+      <w:r>
+        <w:br/>
+      </w:r>
+      <w:r>
+        <w:br/>
+      </w:r>
+      <w:r>
+        <w:rPr>
+          <w:b w:val="0"/>
+          <w:bCs w:val="0"/>
+        </w:rPr>
+        <w:t>*Deja lugar para responder*</w:t>
+      </w:r>
+      <w:r>
+        <w:br/>
+      </w:r>
+      <w:r>
+        <w:br/>
+      </w:r>
+      <w:r>
+        <w:rPr>
+          <w:b w:val="1"/>
+          <w:bCs w:val="1"/>
+        </w:rPr>
+        <w:t>Reflección sobre el lenguaje</w:t>
+      </w:r>
+      <w:r>
+        <w:br/>
+      </w:r>
+      <w:r>
+        <w:br/>
+      </w:r>
+      <w:r>
+        <w:rPr>
+          <w:b w:val="0"/>
+          <w:bCs w:val="0"/>
+          <w:u w:val="single"/>
+        </w:rPr>
+        <w:t>Enumeración simple:</w:t>
+      </w:r>
+      <w:r>
+        <w:rPr>
+          <w:b w:val="0"/>
+          <w:bCs w:val="0"/>
+          <w:u w:val="none"/>
+        </w:rPr>
+        <w:t xml:space="preserve"> Se utiliza la coma, se nombran lugares, personas, objetos. Evita utilizar “y”. </w:t>
+      </w:r>
+      <w:r>
+        <w:rPr>
+          <w:b w:val="0"/>
+          <w:bCs w:val="0"/>
+          <w:u w:val="none"/>
+        </w:rPr>
+        <w:t>Sirve para enumerar.</w:t>
+      </w:r>
+      <w:r>
+        <w:br/>
+      </w:r>
+      <w:r>
+        <w:br/>
+      </w:r>
+      <w:r>
+        <w:rPr>
+          <w:b w:val="0"/>
+          <w:bCs w:val="0"/>
+          <w:u w:val="single"/>
+        </w:rPr>
+        <w:t>Enumeración compleja:</w:t>
+      </w:r>
+      <w:r>
+        <w:rPr>
+          <w:b w:val="0"/>
+          <w:bCs w:val="0"/>
+          <w:u w:val="none"/>
+        </w:rPr>
+        <w:t xml:space="preserve"> </w:t>
+      </w:r>
+      <w:r>
+        <w:rPr>
+          <w:b w:val="0"/>
+          <w:bCs w:val="0"/>
+          <w:u w:val="none"/>
+        </w:rPr>
+        <w:t>Utiliza el punto y seguido. Se agregan diálogos, descripciones, detalles, pequeñas anécdotas, aclaraciones. Utiliza también el punto y c</w:t>
+      </w:r>
+      <w:r>
+        <w:rPr>
+          <w:b w:val="0"/>
+          <w:bCs w:val="0"/>
+          <w:u w:val="none"/>
+        </w:rPr>
+        <w:t>om</w:t>
+      </w:r>
+      <w:r>
+        <w:rPr>
+          <w:b w:val="0"/>
+          <w:bCs w:val="0"/>
+          <w:u w:val="none"/>
+        </w:rPr>
+        <w:t>a</w:t>
+      </w:r>
+      <w:r>
+        <w:rPr>
+          <w:b w:val="0"/>
+          <w:bCs w:val="0"/>
+          <w:u w:val="none"/>
+        </w:rPr>
+        <w:t>.</w:t>
+      </w:r>
+      <w:r>
+        <w:br/>
+      </w:r>
+      <w:r>
+        <w:br/>
+      </w:r>
+      <w:r>
+        <w:rPr>
+          <w:b w:val="1"/>
+          <w:bCs w:val="1"/>
+          <w:u w:val="none"/>
+        </w:rPr>
+        <w:t xml:space="preserve">Actividad: </w:t>
+      </w:r>
+      <w:r>
+        <w:rPr>
+          <w:b w:val="0"/>
+          <w:bCs w:val="0"/>
+          <w:u w:val="none"/>
+        </w:rPr>
+        <w:t>Busquen en “El pozo” ejemplos de ambas enumeraciones.</w:t>
       </w:r>
     </w:p>
     <w:sectPr>

</xml_diff>